<commit_message>
erqrite of Arbiter/mem_mng_arbiter.vhd to support image manipulation mode added rd_wr_ctr.vhd to mem_mng_top.vhd update mds_top.vhd with new mem_mng_top.vhd
TO DO:
verify read/write operation via image manipulation mode
כלומר להריץ  סימולציה מלאה של הטופ:
לוודא שהמצבים בארביטר עוברים בהתאם לבקשות על הקווים 
icy_mem_mang_wbs....
לשים בסימולציה את כל הבלוקים שנגענו בהם ולראות איפה המידע נופל
</commit_message>
<xml_diff>
--- a/Docs/models documentation/new_sdRam_rd_cntrl.docx
+++ b/Docs/models documentation/new_sdRam_rd_cntrl.docx
@@ -6,7 +6,6 @@
       <w:pPr>
         <w:pStyle w:val="Title"/>
         <w:rPr>
-          <w:rFonts w:hint="cs"/>
           <w:rtl/>
         </w:rPr>
       </w:pPr>
@@ -21,7 +20,6 @@
     <w:p>
       <w:pPr>
         <w:rPr>
-          <w:rFonts w:hint="cs"/>
           <w:rtl/>
         </w:rPr>
       </w:pPr>
@@ -87,6 +85,7 @@
           </w:tcPr>
           <w:p>
             <w:pPr>
+              <w:bidi w:val="0"/>
               <w:jc w:val="right"/>
               <w:rPr>
                 <w:b/>
@@ -109,6 +108,7 @@
           </w:tcPr>
           <w:p>
             <w:pPr>
+              <w:bidi w:val="0"/>
               <w:jc w:val="center"/>
               <w:rPr>
                 <w:b/>
@@ -131,6 +131,7 @@
           </w:tcPr>
           <w:p>
             <w:pPr>
+              <w:bidi w:val="0"/>
               <w:jc w:val="right"/>
               <w:rPr>
                 <w:b/>
@@ -154,18 +155,27 @@
           </w:tcPr>
           <w:p>
             <w:pPr>
-              <w:jc w:val="right"/>
-              <w:rPr>
-                <w:rFonts w:hint="cs"/>
-                <w:rtl/>
-              </w:rPr>
-            </w:pPr>
-            <w:r>
-              <w:rPr>
-                <w:rFonts w:hint="cs"/>
-                <w:rtl/>
-              </w:rPr>
-              <w:t>טרנזאקציה גלובלית פתוחה</w:t>
+              <w:bidi w:val="0"/>
+              <w:jc w:val="right"/>
+              <w:rPr>
+                <w:rtl/>
+              </w:rPr>
+            </w:pPr>
+            <w:proofErr w:type="spellStart"/>
+            <w:r>
+              <w:rPr>
+                <w:rFonts w:hint="cs"/>
+                <w:rtl/>
+              </w:rPr>
+              <w:t>טרנזאקציה</w:t>
+            </w:r>
+            <w:proofErr w:type="spellEnd"/>
+            <w:r>
+              <w:rPr>
+                <w:rFonts w:hint="cs"/>
+                <w:rtl/>
+              </w:rPr>
+              <w:t xml:space="preserve"> גלובלית פתוחה</w:t>
             </w:r>
           </w:p>
         </w:tc>
@@ -175,9 +185,9 @@
           </w:tcPr>
           <w:p>
             <w:pPr>
-              <w:jc w:val="right"/>
-              <w:rPr>
-                <w:rFonts w:hint="cs"/>
+              <w:bidi w:val="0"/>
+              <w:jc w:val="right"/>
+              <w:rPr>
                 <w:rtl/>
               </w:rPr>
             </w:pPr>
@@ -196,11 +206,14 @@
           </w:tcPr>
           <w:p>
             <w:pPr>
-              <w:jc w:val="right"/>
-            </w:pPr>
+              <w:bidi w:val="0"/>
+              <w:jc w:val="right"/>
+            </w:pPr>
+            <w:proofErr w:type="spellStart"/>
             <w:r>
               <w:t>Wbs_cyc_i</w:t>
             </w:r>
+            <w:proofErr w:type="spellEnd"/>
           </w:p>
         </w:tc>
       </w:tr>
@@ -211,9 +224,9 @@
           </w:tcPr>
           <w:p>
             <w:pPr>
-              <w:jc w:val="right"/>
-              <w:rPr>
-                <w:rFonts w:hint="cs"/>
+              <w:bidi w:val="0"/>
+              <w:jc w:val="right"/>
+              <w:rPr>
                 <w:rtl/>
               </w:rPr>
             </w:pPr>
@@ -235,6 +248,7 @@
           </w:tcPr>
           <w:p>
             <w:pPr>
+              <w:bidi w:val="0"/>
               <w:jc w:val="right"/>
               <w:rPr>
                 <w:rtl/>
@@ -255,11 +269,14 @@
           </w:tcPr>
           <w:p>
             <w:pPr>
-              <w:jc w:val="right"/>
-            </w:pPr>
+              <w:bidi w:val="0"/>
+              <w:jc w:val="right"/>
+            </w:pPr>
+            <w:proofErr w:type="spellStart"/>
             <w:r>
               <w:t>Wbs_addr_i</w:t>
             </w:r>
+            <w:proofErr w:type="spellEnd"/>
           </w:p>
         </w:tc>
       </w:tr>
@@ -270,8 +287,8 @@
           </w:tcPr>
           <w:p>
             <w:pPr>
-              <w:rPr>
-                <w:rFonts w:hint="cs"/>
+              <w:bidi w:val="0"/>
+              <w:rPr>
                 <w:rtl/>
               </w:rPr>
             </w:pPr>
@@ -290,9 +307,9 @@
           </w:tcPr>
           <w:p>
             <w:pPr>
-              <w:jc w:val="right"/>
-              <w:rPr>
-                <w:rFonts w:hint="cs"/>
+              <w:bidi w:val="0"/>
+              <w:jc w:val="right"/>
+              <w:rPr>
                 <w:rtl/>
               </w:rPr>
             </w:pPr>
@@ -311,11 +328,14 @@
           </w:tcPr>
           <w:p>
             <w:pPr>
-              <w:jc w:val="right"/>
-            </w:pPr>
+              <w:bidi w:val="0"/>
+              <w:jc w:val="right"/>
+            </w:pPr>
+            <w:proofErr w:type="spellStart"/>
             <w:r>
               <w:t>Wbs_tga_i</w:t>
             </w:r>
+            <w:proofErr w:type="spellEnd"/>
           </w:p>
         </w:tc>
       </w:tr>
@@ -331,17 +351,24 @@
                 <w:ilvl w:val="0"/>
                 <w:numId w:val="1"/>
               </w:numPr>
-              <w:rPr>
-                <w:rFonts w:hint="cs"/>
-              </w:rPr>
-            </w:pPr>
-            <w:r>
-              <w:rPr>
-                <w:rFonts w:hint="cs"/>
-                <w:rtl/>
-              </w:rPr>
-              <w:t>למשך 3 מחזורים (7.5 ננו למחזור) כדי לאתחל זכרון</w:t>
-            </w:r>
+              <w:bidi w:val="0"/>
+            </w:pPr>
+            <w:r>
+              <w:rPr>
+                <w:rFonts w:hint="cs"/>
+                <w:rtl/>
+              </w:rPr>
+              <w:t xml:space="preserve">למשך 3 מחזורים (7.5 ננו למחזור) כדי לאתחל </w:t>
+            </w:r>
+            <w:proofErr w:type="spellStart"/>
+            <w:r>
+              <w:rPr>
+                <w:rFonts w:hint="cs"/>
+                <w:rtl/>
+              </w:rPr>
+              <w:t>זכרון</w:t>
+            </w:r>
+            <w:proofErr w:type="spellEnd"/>
           </w:p>
           <w:p>
             <w:pPr>
@@ -350,8 +377,8 @@
                 <w:ilvl w:val="0"/>
                 <w:numId w:val="1"/>
               </w:numPr>
-              <w:rPr>
-                <w:rFonts w:hint="cs"/>
+              <w:bidi w:val="0"/>
+              <w:rPr>
                 <w:rtl/>
               </w:rPr>
             </w:pPr>
@@ -362,9 +389,11 @@
               </w:rPr>
               <w:t xml:space="preserve">כתובת רצויה תקפה עד קבלת </w:t>
             </w:r>
+            <w:proofErr w:type="spellStart"/>
             <w:r>
               <w:t>ack</w:t>
             </w:r>
+            <w:proofErr w:type="spellEnd"/>
           </w:p>
         </w:tc>
         <w:tc>
@@ -373,9 +402,9 @@
           </w:tcPr>
           <w:p>
             <w:pPr>
-              <w:jc w:val="right"/>
-              <w:rPr>
-                <w:rFonts w:hint="cs"/>
+              <w:bidi w:val="0"/>
+              <w:jc w:val="right"/>
+              <w:rPr>
                 <w:rtl/>
               </w:rPr>
             </w:pPr>
@@ -394,11 +423,14 @@
           </w:tcPr>
           <w:p>
             <w:pPr>
-              <w:jc w:val="right"/>
-            </w:pPr>
+              <w:bidi w:val="0"/>
+              <w:jc w:val="right"/>
+            </w:pPr>
+            <w:proofErr w:type="spellStart"/>
             <w:r>
               <w:t>Wbs_stb_i</w:t>
             </w:r>
+            <w:proofErr w:type="spellEnd"/>
           </w:p>
         </w:tc>
       </w:tr>
@@ -409,18 +441,34 @@
           </w:tcPr>
           <w:p>
             <w:pPr>
-              <w:jc w:val="right"/>
-              <w:rPr>
-                <w:rFonts w:hint="cs"/>
-                <w:rtl/>
-              </w:rPr>
-            </w:pPr>
-            <w:r>
-              <w:rPr>
-                <w:rFonts w:hint="cs"/>
-                <w:rtl/>
-              </w:rPr>
-              <w:t>חיווי מהזכרון מתי המידע תקף</w:t>
+              <w:bidi w:val="0"/>
+              <w:jc w:val="right"/>
+              <w:rPr>
+                <w:rtl/>
+              </w:rPr>
+            </w:pPr>
+            <w:r>
+              <w:rPr>
+                <w:rFonts w:hint="cs"/>
+                <w:rtl/>
+              </w:rPr>
+              <w:t xml:space="preserve">חיווי </w:t>
+            </w:r>
+            <w:proofErr w:type="spellStart"/>
+            <w:r>
+              <w:rPr>
+                <w:rFonts w:hint="cs"/>
+                <w:rtl/>
+              </w:rPr>
+              <w:t>מהזכרון</w:t>
+            </w:r>
+            <w:proofErr w:type="spellEnd"/>
+            <w:r>
+              <w:rPr>
+                <w:rFonts w:hint="cs"/>
+                <w:rtl/>
+              </w:rPr>
+              <w:t xml:space="preserve"> מתי המידע תקף</w:t>
             </w:r>
           </w:p>
         </w:tc>
@@ -430,9 +478,9 @@
           </w:tcPr>
           <w:p>
             <w:pPr>
-              <w:jc w:val="right"/>
-              <w:rPr>
-                <w:rFonts w:hint="cs"/>
+              <w:bidi w:val="0"/>
+              <w:jc w:val="right"/>
+              <w:rPr>
                 <w:rtl/>
               </w:rPr>
             </w:pPr>
@@ -451,11 +499,14 @@
           </w:tcPr>
           <w:p>
             <w:pPr>
-              <w:jc w:val="right"/>
-            </w:pPr>
+              <w:bidi w:val="0"/>
+              <w:jc w:val="right"/>
+            </w:pPr>
+            <w:proofErr w:type="spellStart"/>
             <w:r>
               <w:t>Wbs_ack_o</w:t>
             </w:r>
+            <w:proofErr w:type="spellEnd"/>
           </w:p>
         </w:tc>
       </w:tr>
@@ -466,9 +517,9 @@
           </w:tcPr>
           <w:p>
             <w:pPr>
-              <w:jc w:val="right"/>
-              <w:rPr>
-                <w:rFonts w:hint="cs"/>
+              <w:bidi w:val="0"/>
+              <w:jc w:val="right"/>
+              <w:rPr>
                 <w:rtl/>
               </w:rPr>
             </w:pPr>
@@ -479,8 +530,6 @@
               </w:rPr>
               <w:t>מצב קריאה</w:t>
             </w:r>
-            <w:bookmarkStart w:id="0" w:name="_GoBack"/>
-            <w:bookmarkEnd w:id="0"/>
           </w:p>
         </w:tc>
         <w:tc>
@@ -489,9 +538,9 @@
           </w:tcPr>
           <w:p>
             <w:pPr>
-              <w:jc w:val="right"/>
-              <w:rPr>
-                <w:rFonts w:hint="cs"/>
+              <w:bidi w:val="0"/>
+              <w:jc w:val="right"/>
+              <w:rPr>
                 <w:rtl/>
               </w:rPr>
             </w:pPr>
@@ -510,11 +559,14 @@
           </w:tcPr>
           <w:p>
             <w:pPr>
-              <w:jc w:val="right"/>
-            </w:pPr>
+              <w:bidi w:val="0"/>
+              <w:jc w:val="right"/>
+            </w:pPr>
+            <w:proofErr w:type="spellStart"/>
             <w:r>
               <w:t>Wbs_we_i</w:t>
             </w:r>
+            <w:proofErr w:type="spellEnd"/>
           </w:p>
         </w:tc>
       </w:tr>
@@ -522,7 +574,6 @@
     <w:p>
       <w:pPr>
         <w:rPr>
-          <w:rFonts w:hint="cs"/>
           <w:rtl/>
         </w:rPr>
       </w:pPr>
@@ -530,16 +581,24 @@
     <w:p>
       <w:pPr>
         <w:rPr>
-          <w:rFonts w:hint="cs"/>
           <w:rtl/>
         </w:rPr>
       </w:pPr>
-      <w:r>
-        <w:rPr>
-          <w:rFonts w:hint="cs"/>
-          <w:rtl/>
-        </w:rPr>
-        <w:t xml:space="preserve">הזכרון מוציא מילים ולא פיקסלים. כל מילה היא 16 ביט. כל פיקסל </w:t>
+      <w:proofErr w:type="spellStart"/>
+      <w:r>
+        <w:rPr>
+          <w:rFonts w:hint="cs"/>
+          <w:rtl/>
+        </w:rPr>
+        <w:t>הזכרון</w:t>
+      </w:r>
+      <w:proofErr w:type="spellEnd"/>
+      <w:r>
+        <w:rPr>
+          <w:rFonts w:hint="cs"/>
+          <w:rtl/>
+        </w:rPr>
+        <w:t xml:space="preserve"> מוציא מילים ולא פיקסלים. כל מילה היא 16 ביט. כל פיקסל </w:t>
       </w:r>
       <w:r>
         <w:rPr>
@@ -567,7 +626,39 @@
           <w:rFonts w:hint="cs"/>
           <w:rtl/>
         </w:rPr>
-        <w:t>כרגע הזכרון מוציא מינימום 2 מילים ולא מילה בודדת, כלומר 4 פיקסלים עוקבים. יש "לחתוך" את המילים הנ"ל לפי הצורך: להוצאת פיקסל בודד יש לחתוך את המילה השנייה, ומהמילה הראשונה לחתוך 8 ביט אחרונים. להוצאת 2 פיקסלים עוקבים (רוב התמונה בפרוייקט, למעט שוליים), יש לחתוך רק את המילה השנייה.</w:t>
+        <w:t xml:space="preserve">כרגע </w:t>
+      </w:r>
+      <w:proofErr w:type="spellStart"/>
+      <w:r>
+        <w:rPr>
+          <w:rFonts w:hint="cs"/>
+          <w:rtl/>
+        </w:rPr>
+        <w:t>הזכרון</w:t>
+      </w:r>
+      <w:proofErr w:type="spellEnd"/>
+      <w:r>
+        <w:rPr>
+          <w:rFonts w:hint="cs"/>
+          <w:rtl/>
+        </w:rPr>
+        <w:t xml:space="preserve"> מוציא מינימום 2 מילים ולא מילה בודדת, כלומר 4 פיקסלים עוקבים. יש "לחתוך" את המילים הנ"ל לפי הצורך: להוצאת פיקסל בודד יש לחתוך את המילה השנייה, ומהמילה הראשונה לחתוך 8 ביט אחרונים. להוצאת 2 פיקסלים עוקבים (רוב התמונה </w:t>
+      </w:r>
+      <w:proofErr w:type="spellStart"/>
+      <w:r>
+        <w:rPr>
+          <w:rFonts w:hint="cs"/>
+          <w:rtl/>
+        </w:rPr>
+        <w:t>בפרוייקט</w:t>
+      </w:r>
+      <w:proofErr w:type="spellEnd"/>
+      <w:r>
+        <w:rPr>
+          <w:rFonts w:hint="cs"/>
+          <w:rtl/>
+        </w:rPr>
+        <w:t>, למעט שוליים), יש לחתוך רק את המילה השנייה.</w:t>
       </w:r>
       <w:r>
         <w:rPr>
@@ -603,6 +694,650 @@
         </w:rPr>
         <w:t>הראשון.</w:t>
       </w:r>
+    </w:p>
+    <w:p>
+      <w:pPr>
+        <w:rPr>
+          <w:rFonts w:hint="cs"/>
+          <w:rtl/>
+        </w:rPr>
+      </w:pPr>
+    </w:p>
+    <w:p>
+      <w:pPr>
+        <w:rPr>
+          <w:rFonts w:hint="cs"/>
+          <w:b/>
+          <w:bCs/>
+          <w:u w:val="single"/>
+          <w:rtl/>
+        </w:rPr>
+      </w:pPr>
+      <w:proofErr w:type="spellStart"/>
+      <w:r>
+        <w:rPr>
+          <w:rFonts w:hint="cs"/>
+          <w:b/>
+          <w:bCs/>
+          <w:u w:val="single"/>
+          <w:rtl/>
+        </w:rPr>
+        <w:t>נסיון</w:t>
+      </w:r>
+      <w:proofErr w:type="spellEnd"/>
+      <w:r>
+        <w:rPr>
+          <w:rFonts w:hint="cs"/>
+          <w:b/>
+          <w:bCs/>
+          <w:u w:val="single"/>
+          <w:rtl/>
+        </w:rPr>
+        <w:t xml:space="preserve"> שני- עבודה ב- </w:t>
+      </w:r>
+      <w:r>
+        <w:rPr>
+          <w:b/>
+          <w:bCs/>
+          <w:u w:val="single"/>
+        </w:rPr>
+        <w:t>DEBUG MODE</w:t>
+      </w:r>
+      <w:r>
+        <w:rPr>
+          <w:rFonts w:hint="cs"/>
+          <w:b/>
+          <w:bCs/>
+          <w:u w:val="single"/>
+          <w:rtl/>
+        </w:rPr>
+        <w:t>:</w:t>
+      </w:r>
+    </w:p>
+    <w:p>
+      <w:pPr>
+        <w:rPr>
+          <w:rFonts w:hint="cs"/>
+          <w:rtl/>
+        </w:rPr>
+      </w:pPr>
+      <w:r>
+        <w:rPr>
+          <w:rFonts w:hint="cs"/>
+          <w:rtl/>
+        </w:rPr>
+        <w:t xml:space="preserve">הסיגנלים שלמטה הם ב- </w:t>
+      </w:r>
+      <w:proofErr w:type="spellStart"/>
+      <w:r>
+        <w:t>mem_ctrl_rd</w:t>
+      </w:r>
+      <w:proofErr w:type="spellEnd"/>
+    </w:p>
+    <w:tbl>
+      <w:tblPr>
+        <w:tblStyle w:val="TableGrid"/>
+        <w:bidiVisual/>
+        <w:tblW w:w="8698" w:type="dxa"/>
+        <w:tblLook w:val="04A0" w:firstRow="1" w:lastRow="0" w:firstColumn="1" w:lastColumn="0" w:noHBand="0" w:noVBand="1"/>
+      </w:tblPr>
+      <w:tblGrid>
+        <w:gridCol w:w="5579"/>
+        <w:gridCol w:w="1417"/>
+        <w:gridCol w:w="1702"/>
+      </w:tblGrid>
+      <w:tr>
+        <w:tc>
+          <w:tcPr>
+            <w:tcW w:w="5579" w:type="dxa"/>
+            <w:shd w:val="clear" w:color="auto" w:fill="BFBFBF" w:themeFill="background1" w:themeFillShade="BF"/>
+          </w:tcPr>
+          <w:p>
+            <w:pPr>
+              <w:bidi w:val="0"/>
+              <w:jc w:val="right"/>
+              <w:rPr>
+                <w:b/>
+                <w:bCs/>
+              </w:rPr>
+            </w:pPr>
+            <w:r>
+              <w:rPr>
+                <w:b/>
+                <w:bCs/>
+              </w:rPr>
+              <w:t>comment</w:t>
+            </w:r>
+          </w:p>
+        </w:tc>
+        <w:tc>
+          <w:tcPr>
+            <w:tcW w:w="1417" w:type="dxa"/>
+            <w:shd w:val="clear" w:color="auto" w:fill="BFBFBF" w:themeFill="background1" w:themeFillShade="BF"/>
+          </w:tcPr>
+          <w:p>
+            <w:pPr>
+              <w:bidi w:val="0"/>
+              <w:jc w:val="center"/>
+              <w:rPr>
+                <w:b/>
+                <w:bCs/>
+              </w:rPr>
+            </w:pPr>
+            <w:r>
+              <w:rPr>
+                <w:b/>
+                <w:bCs/>
+              </w:rPr>
+              <w:t xml:space="preserve"> value</w:t>
+            </w:r>
+          </w:p>
+        </w:tc>
+        <w:tc>
+          <w:tcPr>
+            <w:tcW w:w="1702" w:type="dxa"/>
+            <w:shd w:val="clear" w:color="auto" w:fill="BFBFBF" w:themeFill="background1" w:themeFillShade="BF"/>
+          </w:tcPr>
+          <w:p>
+            <w:pPr>
+              <w:bidi w:val="0"/>
+              <w:jc w:val="right"/>
+              <w:rPr>
+                <w:b/>
+                <w:bCs/>
+              </w:rPr>
+            </w:pPr>
+            <w:r>
+              <w:rPr>
+                <w:b/>
+                <w:bCs/>
+              </w:rPr>
+              <w:t>Signal name</w:t>
+            </w:r>
+          </w:p>
+        </w:tc>
+      </w:tr>
+      <w:tr>
+        <w:tc>
+          <w:tcPr>
+            <w:tcW w:w="5579" w:type="dxa"/>
+          </w:tcPr>
+          <w:p>
+            <w:pPr>
+              <w:bidi w:val="0"/>
+              <w:jc w:val="right"/>
+              <w:rPr>
+                <w:rtl/>
+              </w:rPr>
+            </w:pPr>
+            <w:proofErr w:type="spellStart"/>
+            <w:r>
+              <w:rPr>
+                <w:rFonts w:hint="cs"/>
+                <w:rtl/>
+              </w:rPr>
+              <w:t>טרנזאקציה</w:t>
+            </w:r>
+            <w:proofErr w:type="spellEnd"/>
+            <w:r>
+              <w:rPr>
+                <w:rFonts w:hint="cs"/>
+                <w:rtl/>
+              </w:rPr>
+              <w:t xml:space="preserve"> גלובלית פתוחה</w:t>
+            </w:r>
+          </w:p>
+        </w:tc>
+        <w:tc>
+          <w:tcPr>
+            <w:tcW w:w="1417" w:type="dxa"/>
+          </w:tcPr>
+          <w:p>
+            <w:pPr>
+              <w:bidi w:val="0"/>
+              <w:jc w:val="right"/>
+              <w:rPr>
+                <w:rtl/>
+              </w:rPr>
+            </w:pPr>
+            <w:r>
+              <w:rPr>
+                <w:rFonts w:hint="cs"/>
+                <w:rtl/>
+              </w:rPr>
+              <w:t>1</w:t>
+            </w:r>
+          </w:p>
+        </w:tc>
+        <w:tc>
+          <w:tcPr>
+            <w:tcW w:w="1702" w:type="dxa"/>
+          </w:tcPr>
+          <w:p>
+            <w:pPr>
+              <w:bidi w:val="0"/>
+              <w:jc w:val="right"/>
+            </w:pPr>
+            <w:proofErr w:type="spellStart"/>
+            <w:r>
+              <w:t>Wb</w:t>
+            </w:r>
+            <w:r>
+              <w:t>m</w:t>
+            </w:r>
+            <w:r>
+              <w:t>_cyc_</w:t>
+            </w:r>
+            <w:r>
+              <w:t>o</w:t>
+            </w:r>
+            <w:proofErr w:type="spellEnd"/>
+          </w:p>
+        </w:tc>
+      </w:tr>
+      <w:tr>
+        <w:tc>
+          <w:tcPr>
+            <w:tcW w:w="5579" w:type="dxa"/>
+          </w:tcPr>
+          <w:p>
+            <w:pPr>
+              <w:rPr>
+                <w:rtl/>
+              </w:rPr>
+            </w:pPr>
+            <w:r>
+              <w:rPr>
+                <w:rFonts w:hint="cs"/>
+                <w:rtl/>
+              </w:rPr>
+              <w:t xml:space="preserve">כאשר ביט הכי גבוה הוא </w:t>
+            </w:r>
+            <w:r>
+              <w:t>BANK</w:t>
+            </w:r>
+          </w:p>
+        </w:tc>
+        <w:tc>
+          <w:tcPr>
+            <w:tcW w:w="1417" w:type="dxa"/>
+          </w:tcPr>
+          <w:p>
+            <w:pPr>
+              <w:bidi w:val="0"/>
+              <w:jc w:val="right"/>
+              <w:rPr>
+                <w:rtl/>
+              </w:rPr>
+            </w:pPr>
+            <w:r>
+              <w:rPr>
+                <w:rFonts w:hint="cs"/>
+                <w:rtl/>
+              </w:rPr>
+              <w:t xml:space="preserve">כתובת רצויה </w:t>
+            </w:r>
+          </w:p>
+        </w:tc>
+        <w:tc>
+          <w:tcPr>
+            <w:tcW w:w="1702" w:type="dxa"/>
+          </w:tcPr>
+          <w:p>
+            <w:pPr>
+              <w:bidi w:val="0"/>
+              <w:jc w:val="right"/>
+            </w:pPr>
+            <w:proofErr w:type="spellStart"/>
+            <w:r>
+              <w:t>Wb</w:t>
+            </w:r>
+            <w:r>
+              <w:t>m</w:t>
+            </w:r>
+            <w:r>
+              <w:t>_addr_</w:t>
+            </w:r>
+            <w:r>
+              <w:t>o</w:t>
+            </w:r>
+            <w:proofErr w:type="spellEnd"/>
+          </w:p>
+        </w:tc>
+      </w:tr>
+      <w:tr>
+        <w:tc>
+          <w:tcPr>
+            <w:tcW w:w="5579" w:type="dxa"/>
+          </w:tcPr>
+          <w:p>
+            <w:r>
+              <w:rPr>
+                <w:rFonts w:hint="cs"/>
+                <w:rtl/>
+              </w:rPr>
+              <w:t>קובע גודל ברסט+1. ל</w:t>
+            </w:r>
+            <w:r>
+              <w:rPr>
+                <w:rFonts w:hint="cs"/>
+                <w:rtl/>
+              </w:rPr>
+              <w:t>א עובד עבור 0, כלומר פיקסל בודד</w:t>
+            </w:r>
+          </w:p>
+        </w:tc>
+        <w:tc>
+          <w:tcPr>
+            <w:tcW w:w="1417" w:type="dxa"/>
+          </w:tcPr>
+          <w:p>
+            <w:pPr>
+              <w:bidi w:val="0"/>
+              <w:jc w:val="right"/>
+              <w:rPr>
+                <w:rtl/>
+              </w:rPr>
+            </w:pPr>
+            <w:r>
+              <w:rPr>
+                <w:rFonts w:hint="cs"/>
+                <w:rtl/>
+              </w:rPr>
+              <w:t>1</w:t>
+            </w:r>
+          </w:p>
+        </w:tc>
+        <w:tc>
+          <w:tcPr>
+            <w:tcW w:w="1702" w:type="dxa"/>
+          </w:tcPr>
+          <w:p>
+            <w:pPr>
+              <w:bidi w:val="0"/>
+              <w:jc w:val="right"/>
+            </w:pPr>
+            <w:proofErr w:type="spellStart"/>
+            <w:r>
+              <w:t>Wb</w:t>
+            </w:r>
+            <w:r>
+              <w:t>m</w:t>
+            </w:r>
+            <w:r>
+              <w:t>_tga_</w:t>
+            </w:r>
+            <w:r>
+              <w:t>o</w:t>
+            </w:r>
+            <w:proofErr w:type="spellEnd"/>
+          </w:p>
+        </w:tc>
+      </w:tr>
+      <w:tr>
+        <w:tc>
+          <w:tcPr>
+            <w:tcW w:w="5579" w:type="dxa"/>
+          </w:tcPr>
+          <w:p>
+            <w:pPr>
+              <w:bidi w:val="0"/>
+              <w:jc w:val="right"/>
+              <w:rPr>
+                <w:rFonts w:hint="cs"/>
+                <w:b/>
+                <w:bCs/>
+                <w:rtl/>
+              </w:rPr>
+            </w:pPr>
+            <w:r>
+              <w:rPr>
+                <w:rFonts w:hint="cs"/>
+                <w:b/>
+                <w:bCs/>
+                <w:rtl/>
+              </w:rPr>
+              <w:t>להוריד כל פעם לאפס אם רוצים כתובת חדשה</w:t>
+            </w:r>
+          </w:p>
+        </w:tc>
+        <w:tc>
+          <w:tcPr>
+            <w:tcW w:w="1417" w:type="dxa"/>
+          </w:tcPr>
+          <w:p>
+            <w:pPr>
+              <w:bidi w:val="0"/>
+              <w:jc w:val="right"/>
+              <w:rPr>
+                <w:rtl/>
+              </w:rPr>
+            </w:pPr>
+            <w:r>
+              <w:rPr>
+                <w:rFonts w:hint="cs"/>
+                <w:rtl/>
+              </w:rPr>
+              <w:t>0/1</w:t>
+            </w:r>
+          </w:p>
+        </w:tc>
+        <w:tc>
+          <w:tcPr>
+            <w:tcW w:w="1702" w:type="dxa"/>
+          </w:tcPr>
+          <w:p>
+            <w:pPr>
+              <w:bidi w:val="0"/>
+              <w:jc w:val="right"/>
+            </w:pPr>
+            <w:proofErr w:type="spellStart"/>
+            <w:r>
+              <w:t>Wb</w:t>
+            </w:r>
+            <w:r>
+              <w:t>m</w:t>
+            </w:r>
+            <w:r>
+              <w:t>_stb_</w:t>
+            </w:r>
+            <w:r>
+              <w:t>o</w:t>
+            </w:r>
+            <w:proofErr w:type="spellEnd"/>
+          </w:p>
+        </w:tc>
+      </w:tr>
+      <w:tr>
+        <w:tc>
+          <w:tcPr>
+            <w:tcW w:w="5579" w:type="dxa"/>
+          </w:tcPr>
+          <w:p>
+            <w:pPr>
+              <w:bidi w:val="0"/>
+              <w:jc w:val="right"/>
+            </w:pPr>
+            <w:r>
+              <w:rPr>
+                <w:rFonts w:hint="cs"/>
+                <w:rtl/>
+              </w:rPr>
+              <w:t>מצב קריאה</w:t>
+            </w:r>
+          </w:p>
+        </w:tc>
+        <w:tc>
+          <w:tcPr>
+            <w:tcW w:w="1417" w:type="dxa"/>
+          </w:tcPr>
+          <w:p>
+            <w:pPr>
+              <w:bidi w:val="0"/>
+              <w:jc w:val="right"/>
+              <w:rPr>
+                <w:rtl/>
+              </w:rPr>
+            </w:pPr>
+            <w:r>
+              <w:rPr>
+                <w:rFonts w:hint="cs"/>
+                <w:rtl/>
+              </w:rPr>
+              <w:t>0</w:t>
+            </w:r>
+          </w:p>
+        </w:tc>
+        <w:tc>
+          <w:tcPr>
+            <w:tcW w:w="1702" w:type="dxa"/>
+          </w:tcPr>
+          <w:p>
+            <w:pPr>
+              <w:bidi w:val="0"/>
+              <w:jc w:val="right"/>
+            </w:pPr>
+            <w:proofErr w:type="spellStart"/>
+            <w:r>
+              <w:t>Wb</w:t>
+            </w:r>
+            <w:r>
+              <w:t>m</w:t>
+            </w:r>
+            <w:r>
+              <w:t>_we_</w:t>
+            </w:r>
+            <w:r>
+              <w:t>o</w:t>
+            </w:r>
+            <w:proofErr w:type="spellEnd"/>
+          </w:p>
+        </w:tc>
+      </w:tr>
+      <w:tr>
+        <w:tc>
+          <w:tcPr>
+            <w:tcW w:w="5579" w:type="dxa"/>
+          </w:tcPr>
+          <w:p>
+            <w:pPr>
+              <w:rPr>
+                <w:rtl/>
+              </w:rPr>
+            </w:pPr>
+            <w:r>
+              <w:rPr>
+                <w:rFonts w:hint="cs"/>
+                <w:rtl/>
+              </w:rPr>
+              <w:t xml:space="preserve">מצב </w:t>
+            </w:r>
+            <w:r>
+              <w:t>DEBUG</w:t>
+            </w:r>
+          </w:p>
+        </w:tc>
+        <w:tc>
+          <w:tcPr>
+            <w:tcW w:w="1417" w:type="dxa"/>
+          </w:tcPr>
+          <w:p>
+            <w:pPr>
+              <w:bidi w:val="0"/>
+              <w:jc w:val="right"/>
+              <w:rPr>
+                <w:rtl/>
+              </w:rPr>
+            </w:pPr>
+            <w:r>
+              <w:t>00000011</w:t>
+            </w:r>
+          </w:p>
+        </w:tc>
+        <w:tc>
+          <w:tcPr>
+            <w:tcW w:w="1702" w:type="dxa"/>
+          </w:tcPr>
+          <w:p>
+            <w:pPr>
+              <w:bidi w:val="0"/>
+              <w:jc w:val="right"/>
+            </w:pPr>
+            <w:proofErr w:type="spellStart"/>
+            <w:r>
+              <w:t>Type_reg</w:t>
+            </w:r>
+            <w:proofErr w:type="spellEnd"/>
+          </w:p>
+        </w:tc>
+      </w:tr>
+      <w:tr>
+        <w:tc>
+          <w:tcPr>
+            <w:tcW w:w="5579" w:type="dxa"/>
+          </w:tcPr>
+          <w:p>
+            <w:r>
+              <w:rPr>
+                <w:rFonts w:hint="cs"/>
+                <w:rtl/>
+              </w:rPr>
+              <w:t xml:space="preserve">לא מעביר את הכתובת ל- </w:t>
+            </w:r>
+            <w:r>
+              <w:t>wbm_addr_o</w:t>
+            </w:r>
+            <w:bookmarkStart w:id="0" w:name="_GoBack"/>
+            <w:bookmarkEnd w:id="0"/>
+          </w:p>
+        </w:tc>
+        <w:tc>
+          <w:tcPr>
+            <w:tcW w:w="1417" w:type="dxa"/>
+          </w:tcPr>
+          <w:p>
+            <w:pPr>
+              <w:bidi w:val="0"/>
+              <w:jc w:val="right"/>
+              <w:rPr>
+                <w:rFonts w:hint="cs"/>
+                <w:rtl/>
+              </w:rPr>
+            </w:pPr>
+            <w:r>
+              <w:rPr>
+                <w:rFonts w:hint="cs"/>
+                <w:rtl/>
+              </w:rPr>
+              <w:t>כתובת רצויה</w:t>
+            </w:r>
+          </w:p>
+        </w:tc>
+        <w:tc>
+          <w:tcPr>
+            <w:tcW w:w="1702" w:type="dxa"/>
+          </w:tcPr>
+          <w:p>
+            <w:pPr>
+              <w:bidi w:val="0"/>
+              <w:jc w:val="right"/>
+            </w:pPr>
+            <w:proofErr w:type="spellStart"/>
+            <w:r>
+              <w:t>Rd_addr_reg</w:t>
+            </w:r>
+            <w:proofErr w:type="spellEnd"/>
+          </w:p>
+        </w:tc>
+      </w:tr>
+    </w:tbl>
+    <w:p>
+      <w:pPr>
+        <w:rPr>
+          <w:rFonts w:hint="cs"/>
+          <w:rtl/>
+        </w:rPr>
+      </w:pPr>
     </w:p>
     <w:sectPr>
       <w:pgSz w:w="11906" w:h="16838"/>

</xml_diff>